<commit_message>
Added apis used to the document
</commit_message>
<xml_diff>
--- a/Documentation.docx
+++ b/Documentation.docx
@@ -27,492 +27,875 @@
     </w:p>
     <w:p>
       <w:pPr>
+        <w:pStyle w:val="Body A"/>
+        <w:jc w:val="both"/>
+        <w:rPr>
+          <w:sz w:val="24"/>
+          <w:szCs w:val="24"/>
+        </w:rPr>
+      </w:pPr>
+    </w:p>
+    <w:p>
+      <w:pPr>
+        <w:pStyle w:val="Heading 2"/>
+        <w:jc w:val="both"/>
+      </w:pPr>
+      <w:r>
+        <w:rPr>
+          <w:rtl w:val="0"/>
+          <w:lang w:val="en-US"/>
+        </w:rPr>
+        <w:t>v</w:t>
+      </w:r>
+      <w:r>
+        <w:rPr>
+          <w:rtl w:val="0"/>
+        </w:rPr>
+        <w:t xml:space="preserve">iews.py: </w:t>
+      </w:r>
+    </w:p>
+    <w:p>
+      <w:pPr>
+        <w:pStyle w:val="Body A"/>
+        <w:spacing w:after="0" w:line="285" w:lineRule="atLeast"/>
+        <w:jc w:val="both"/>
+        <w:rPr>
+          <w:kern w:val="0"/>
+        </w:rPr>
+      </w:pPr>
+      <w:r>
+        <w:rPr>
+          <w:kern w:val="0"/>
+          <w:sz w:val="24"/>
+          <w:szCs w:val="24"/>
+          <w:rtl w:val="0"/>
+          <w:lang w:val="en-US"/>
+        </w:rPr>
+        <w:t>The controller contains logic that updates the model and/or view in response to input from the users of the app.</w:t>
+      </w:r>
+      <w:r>
+        <w:rPr>
+          <w:kern w:val="0"/>
+          <w:sz w:val="24"/>
+          <w:szCs w:val="24"/>
+          <w:rtl w:val="0"/>
+          <w:lang w:val="en-US"/>
+        </w:rPr>
+        <w:t xml:space="preserve"> </w:t>
+      </w:r>
+      <w:r>
+        <w:rPr>
+          <w:kern w:val="0"/>
+          <w:sz w:val="24"/>
+          <w:szCs w:val="24"/>
+          <w:rtl w:val="0"/>
+          <w:lang w:val="en-US"/>
+        </w:rPr>
+        <w:t xml:space="preserve">These functions render which pages to </w:t>
+      </w:r>
+      <w:r>
+        <w:rPr>
+          <w:kern w:val="0"/>
+          <w:sz w:val="24"/>
+          <w:szCs w:val="24"/>
+          <w:rtl w:val="0"/>
+          <w:lang w:val="en-US"/>
+        </w:rPr>
+        <w:t>UI</w:t>
+      </w:r>
+      <w:r>
+        <w:rPr>
+          <w:kern w:val="0"/>
+          <w:sz w:val="24"/>
+          <w:szCs w:val="24"/>
+          <w:rtl w:val="0"/>
+          <w:lang w:val="en-US"/>
+        </w:rPr>
+        <w:t xml:space="preserve"> </w:t>
+      </w:r>
+      <w:r>
+        <w:rPr>
+          <w:kern w:val="0"/>
+          <w:sz w:val="24"/>
+          <w:szCs w:val="24"/>
+          <w:rtl w:val="0"/>
+          <w:lang w:val="en-US"/>
+        </w:rPr>
+        <w:t>along</w:t>
+      </w:r>
+      <w:r>
+        <w:rPr>
+          <w:kern w:val="0"/>
+          <w:sz w:val="24"/>
+          <w:szCs w:val="24"/>
+          <w:rtl w:val="0"/>
+          <w:lang w:val="en-US"/>
+        </w:rPr>
+        <w:t xml:space="preserve"> with context. </w:t>
+      </w:r>
+    </w:p>
+    <w:p>
+      <w:pPr>
+        <w:pStyle w:val="Body A"/>
+        <w:numPr>
+          <w:ilvl w:val="0"/>
+          <w:numId w:val="1"/>
+        </w:numPr>
+        <w:spacing w:after="0" w:line="285" w:lineRule="atLeast"/>
+        <w:jc w:val="both"/>
+        <w:rPr>
+          <w:sz w:val="24"/>
+          <w:szCs w:val="24"/>
+          <w:lang w:val="en-US"/>
+        </w:rPr>
+      </w:pPr>
+      <w:r>
+        <w:rPr>
+          <w:rFonts w:ascii="Calibri Light" w:hAnsi="Calibri Light"/>
+          <w:outline w:val="0"/>
+          <w:color w:val="1f3763"/>
+          <w:sz w:val="24"/>
+          <w:szCs w:val="24"/>
+          <w:u w:color="1f3763"/>
+          <w:rtl w:val="0"/>
+          <w:lang w:val="en-US"/>
+          <w14:textFill>
+            <w14:solidFill>
+              <w14:srgbClr w14:val="1F3763"/>
+            </w14:solidFill>
+          </w14:textFill>
+        </w:rPr>
+        <w:t>Landing Page:</w:t>
+      </w:r>
+      <w:r>
+        <w:rPr>
+          <w:kern w:val="0"/>
+          <w:sz w:val="24"/>
+          <w:szCs w:val="24"/>
+          <w:rtl w:val="0"/>
+          <w:lang w:val="en-US"/>
+        </w:rPr>
+        <w:t xml:space="preserve"> Main Page or Landing Page if the user is not logged in.</w:t>
+      </w:r>
+    </w:p>
+    <w:p>
+      <w:pPr>
+        <w:pStyle w:val="Body A"/>
+        <w:numPr>
+          <w:ilvl w:val="0"/>
+          <w:numId w:val="1"/>
+        </w:numPr>
+        <w:spacing w:after="0"/>
+        <w:jc w:val="both"/>
+        <w:rPr>
+          <w:sz w:val="24"/>
+          <w:szCs w:val="24"/>
+          <w:lang w:val="en-US"/>
+        </w:rPr>
+      </w:pPr>
+      <w:r>
+        <w:rPr>
+          <w:rFonts w:ascii="Calibri Light" w:hAnsi="Calibri Light"/>
+          <w:outline w:val="0"/>
+          <w:color w:val="1f3763"/>
+          <w:sz w:val="24"/>
+          <w:szCs w:val="24"/>
+          <w:u w:color="1f3763"/>
+          <w:rtl w:val="0"/>
+          <w:lang w:val="en-US"/>
+          <w14:textFill>
+            <w14:solidFill>
+              <w14:srgbClr w14:val="1F3763"/>
+            </w14:solidFill>
+          </w14:textFill>
+        </w:rPr>
+        <w:t>Home function:</w:t>
+      </w:r>
+      <w:r>
+        <w:rPr>
+          <w:sz w:val="24"/>
+          <w:szCs w:val="24"/>
+          <w:rtl w:val="0"/>
+          <w:lang w:val="en-US"/>
+        </w:rPr>
+        <w:t xml:space="preserve"> Redirects to home page that has list of favorites and has a condition to remove favorites from the list.</w:t>
+      </w:r>
+    </w:p>
+    <w:p>
+      <w:pPr>
+        <w:pStyle w:val="Body A"/>
+        <w:numPr>
+          <w:ilvl w:val="0"/>
+          <w:numId w:val="1"/>
+        </w:numPr>
+        <w:spacing w:after="0"/>
+        <w:jc w:val="both"/>
+        <w:rPr>
+          <w:sz w:val="24"/>
+          <w:szCs w:val="24"/>
+          <w:lang w:val="en-US"/>
+        </w:rPr>
+      </w:pPr>
+      <w:r>
+        <w:rPr>
+          <w:rFonts w:ascii="Calibri Light" w:hAnsi="Calibri Light"/>
+          <w:outline w:val="0"/>
+          <w:color w:val="1f3763"/>
+          <w:sz w:val="24"/>
+          <w:szCs w:val="24"/>
+          <w:u w:color="1f3763"/>
+          <w:rtl w:val="0"/>
+          <w:lang w:val="en-US"/>
+          <w14:textFill>
+            <w14:solidFill>
+              <w14:srgbClr w14:val="1F3763"/>
+            </w14:solidFill>
+          </w14:textFill>
+        </w:rPr>
+        <w:t>About Function:</w:t>
+      </w:r>
+      <w:r>
+        <w:rPr>
+          <w:sz w:val="24"/>
+          <w:szCs w:val="24"/>
+          <w:rtl w:val="0"/>
+          <w:lang w:val="en-US"/>
+        </w:rPr>
+        <w:t xml:space="preserve"> Redirects to about page which has some relevant information about the site.</w:t>
+      </w:r>
+    </w:p>
+    <w:p>
+      <w:pPr>
+        <w:pStyle w:val="Body A"/>
+        <w:numPr>
+          <w:ilvl w:val="0"/>
+          <w:numId w:val="1"/>
+        </w:numPr>
+        <w:spacing w:after="0"/>
+        <w:jc w:val="both"/>
+        <w:rPr>
+          <w:sz w:val="24"/>
+          <w:szCs w:val="24"/>
+          <w:lang w:val="en-US"/>
+        </w:rPr>
+      </w:pPr>
+      <w:r>
+        <w:rPr>
+          <w:rFonts w:ascii="Calibri Light" w:hAnsi="Calibri Light"/>
+          <w:outline w:val="0"/>
+          <w:color w:val="1f3763"/>
+          <w:sz w:val="24"/>
+          <w:szCs w:val="24"/>
+          <w:u w:color="1f3763"/>
+          <w:rtl w:val="0"/>
+          <w:lang w:val="en-US"/>
+          <w14:textFill>
+            <w14:solidFill>
+              <w14:srgbClr w14:val="1F3763"/>
+            </w14:solidFill>
+          </w14:textFill>
+        </w:rPr>
+        <w:t>Mortgage function</w:t>
+      </w:r>
+      <w:r>
+        <w:rPr>
+          <w:sz w:val="24"/>
+          <w:szCs w:val="24"/>
+          <w:rtl w:val="0"/>
+          <w:lang w:val="en-US"/>
+        </w:rPr>
+        <w:t xml:space="preserve">: Redirects to search page, extracts pin code from address entered by the user and use it to make API call to extract number of properties in an area and send it to search page for display. </w:t>
+      </w:r>
+    </w:p>
+    <w:p>
+      <w:pPr>
+        <w:pStyle w:val="Body A"/>
+        <w:numPr>
+          <w:ilvl w:val="0"/>
+          <w:numId w:val="1"/>
+        </w:numPr>
+        <w:spacing w:after="0" w:line="285" w:lineRule="atLeast"/>
+        <w:jc w:val="both"/>
+        <w:rPr>
+          <w:sz w:val="24"/>
+          <w:szCs w:val="24"/>
+          <w:lang w:val="en-US"/>
+        </w:rPr>
+      </w:pPr>
+      <w:r>
+        <w:rPr>
+          <w:rFonts w:ascii="Calibri Light" w:hAnsi="Calibri Light"/>
+          <w:outline w:val="0"/>
+          <w:color w:val="1f3763"/>
+          <w:sz w:val="24"/>
+          <w:szCs w:val="24"/>
+          <w:u w:color="1f3763"/>
+          <w:rtl w:val="0"/>
+          <w:lang w:val="en-US"/>
+          <w14:textFill>
+            <w14:solidFill>
+              <w14:srgbClr w14:val="1F3763"/>
+            </w14:solidFill>
+          </w14:textFill>
+        </w:rPr>
+        <w:t>House_details function:</w:t>
+      </w:r>
+      <w:r>
+        <w:rPr>
+          <w:sz w:val="24"/>
+          <w:szCs w:val="24"/>
+          <w:rtl w:val="0"/>
+          <w:lang w:val="en-US"/>
+        </w:rPr>
+        <w:t xml:space="preserve"> </w:t>
+      </w:r>
+      <w:r>
+        <w:rPr>
+          <w:kern w:val="0"/>
+          <w:sz w:val="24"/>
+          <w:szCs w:val="24"/>
+          <w:rtl w:val="0"/>
+          <w:lang w:val="en-US"/>
+        </w:rPr>
+        <w:t xml:space="preserve">Redirects to detail page of a property and have a condition for adding and removing favorites. </w:t>
+      </w:r>
+    </w:p>
+    <w:p>
+      <w:pPr>
+        <w:pStyle w:val="Body A"/>
+        <w:spacing w:after="0" w:line="285" w:lineRule="atLeast"/>
+        <w:jc w:val="both"/>
+        <w:rPr>
+          <w:kern w:val="0"/>
+          <w:sz w:val="24"/>
+          <w:szCs w:val="24"/>
+        </w:rPr>
+      </w:pPr>
+    </w:p>
+    <w:p>
+      <w:pPr>
+        <w:pStyle w:val="Body A"/>
+        <w:spacing w:line="285" w:lineRule="atLeast"/>
+        <w:jc w:val="both"/>
+        <w:rPr>
+          <w:kern w:val="0"/>
+          <w:sz w:val="24"/>
+          <w:szCs w:val="24"/>
+        </w:rPr>
+      </w:pPr>
+      <w:r>
+        <w:rPr>
+          <w:rStyle w:val="Heading 2 Char"/>
+          <w:rFonts w:ascii="Calibri Light" w:hAnsi="Calibri Light"/>
+          <w:outline w:val="0"/>
+          <w:color w:val="2f5496"/>
+          <w:sz w:val="28"/>
+          <w:szCs w:val="28"/>
+          <w:u w:color="2f5496"/>
+          <w:rtl w:val="0"/>
+          <w:lang w:val="it-IT"/>
+          <w14:textFill>
+            <w14:solidFill>
+              <w14:srgbClr w14:val="2F5496"/>
+            </w14:solidFill>
+          </w14:textFill>
+        </w:rPr>
+        <w:t>u</w:t>
+      </w:r>
+      <w:r>
+        <w:rPr>
+          <w:rStyle w:val="Heading 2 Char"/>
+          <w:rFonts w:ascii="Calibri Light" w:hAnsi="Calibri Light"/>
+          <w:outline w:val="0"/>
+          <w:color w:val="2f5496"/>
+          <w:sz w:val="28"/>
+          <w:szCs w:val="28"/>
+          <w:u w:color="2f5496"/>
+          <w:rtl w:val="0"/>
+          <w:lang w:val="it-IT"/>
+          <w14:textFill>
+            <w14:solidFill>
+              <w14:srgbClr w14:val="2F5496"/>
+            </w14:solidFill>
+          </w14:textFill>
+        </w:rPr>
+        <w:t>rls.py:</w:t>
+      </w:r>
+      <w:r>
+        <w:rPr>
+          <w:sz w:val="24"/>
+          <w:szCs w:val="24"/>
+          <w:rtl w:val="0"/>
+          <w:lang w:val="en-US"/>
+        </w:rPr>
+        <w:t xml:space="preserve"> </w:t>
+      </w:r>
+      <w:r>
+        <w:rPr>
+          <w:kern w:val="0"/>
+          <w:sz w:val="24"/>
+          <w:szCs w:val="24"/>
+          <w:rtl w:val="0"/>
+          <w:lang w:val="en-US"/>
+        </w:rPr>
+        <w:t xml:space="preserve">This file contains the paths to different pages and which functions to be executed for page rendering. </w:t>
+      </w:r>
+      <w:r>
+        <w:rPr>
+          <w:kern w:val="0"/>
+          <w:sz w:val="24"/>
+          <w:szCs w:val="24"/>
+          <w:rtl w:val="0"/>
+          <w:lang w:val="en-US"/>
+        </w:rPr>
+        <w:t>The navigation is completely based from this file.</w:t>
+      </w:r>
+    </w:p>
+    <w:p>
+      <w:pPr>
+        <w:pStyle w:val="Body A"/>
+        <w:spacing w:line="285" w:lineRule="atLeast"/>
+        <w:jc w:val="both"/>
+        <w:rPr>
+          <w:kern w:val="0"/>
+          <w:sz w:val="24"/>
+          <w:szCs w:val="24"/>
+        </w:rPr>
+      </w:pPr>
+      <w:r>
+        <w:rPr>
+          <w:rStyle w:val="Heading 2 Char"/>
+          <w:rFonts w:ascii="Calibri Light" w:hAnsi="Calibri Light"/>
+          <w:outline w:val="0"/>
+          <w:color w:val="2f5496"/>
+          <w:sz w:val="28"/>
+          <w:szCs w:val="28"/>
+          <w:u w:color="2f5496"/>
+          <w:rtl w:val="0"/>
+          <w:lang w:val="it-IT"/>
+          <w14:textFill>
+            <w14:solidFill>
+              <w14:srgbClr w14:val="2F5496"/>
+            </w14:solidFill>
+          </w14:textFill>
+        </w:rPr>
+        <w:t>mo</w:t>
+      </w:r>
+      <w:r>
+        <w:rPr>
+          <w:rStyle w:val="Heading 2 Char"/>
+          <w:rFonts w:ascii="Calibri Light" w:hAnsi="Calibri Light"/>
+          <w:outline w:val="0"/>
+          <w:color w:val="2f5496"/>
+          <w:sz w:val="28"/>
+          <w:szCs w:val="28"/>
+          <w:u w:color="2f5496"/>
+          <w:rtl w:val="0"/>
+          <w:lang w:val="it-IT"/>
+          <w14:textFill>
+            <w14:solidFill>
+              <w14:srgbClr w14:val="2F5496"/>
+            </w14:solidFill>
+          </w14:textFill>
+        </w:rPr>
+        <w:t>dels.py:</w:t>
+      </w:r>
+      <w:r>
+        <w:rPr>
+          <w:sz w:val="24"/>
+          <w:szCs w:val="24"/>
+          <w:rtl w:val="0"/>
+          <w:lang w:val="en-US"/>
+        </w:rPr>
+        <w:t xml:space="preserve"> </w:t>
+      </w:r>
+      <w:r>
+        <w:rPr>
+          <w:kern w:val="0"/>
+          <w:sz w:val="24"/>
+          <w:szCs w:val="24"/>
+          <w:rtl w:val="0"/>
+          <w:lang w:val="en-US"/>
+        </w:rPr>
+        <w:t xml:space="preserve"> This file contains </w:t>
+      </w:r>
+      <w:r>
+        <w:rPr>
+          <w:kern w:val="0"/>
+          <w:sz w:val="24"/>
+          <w:szCs w:val="24"/>
+          <w:rtl w:val="0"/>
+          <w:lang w:val="en-US"/>
+        </w:rPr>
+        <w:t>classes</w:t>
+      </w:r>
+      <w:r>
+        <w:rPr>
+          <w:kern w:val="0"/>
+          <w:sz w:val="24"/>
+          <w:szCs w:val="24"/>
+          <w:rtl w:val="0"/>
+          <w:lang w:val="en-US"/>
+        </w:rPr>
+        <w:t xml:space="preserve"> for User details and favorites model</w:t>
+      </w:r>
+      <w:r>
+        <w:rPr>
+          <w:kern w:val="0"/>
+          <w:sz w:val="24"/>
+          <w:szCs w:val="24"/>
+          <w:rtl w:val="0"/>
+          <w:lang w:val="en-US"/>
+        </w:rPr>
+        <w:t xml:space="preserve"> which we use to save as tables</w:t>
+      </w:r>
+      <w:r>
+        <w:rPr>
+          <w:kern w:val="0"/>
+          <w:sz w:val="24"/>
+          <w:szCs w:val="24"/>
+          <w:rtl w:val="0"/>
+          <w:lang w:val="en-US"/>
+        </w:rPr>
+        <w:t>.</w:t>
+      </w:r>
+    </w:p>
+    <w:p>
+      <w:pPr>
+        <w:pStyle w:val="Body A"/>
+        <w:jc w:val="both"/>
+        <w:rPr>
+          <w:sz w:val="24"/>
+          <w:szCs w:val="24"/>
+        </w:rPr>
+      </w:pPr>
+      <w:r>
+        <w:rPr>
+          <w:rStyle w:val="Heading 2 Char"/>
+          <w:rFonts w:ascii="Calibri Light" w:hAnsi="Calibri Light"/>
+          <w:outline w:val="0"/>
+          <w:color w:val="2f5496"/>
+          <w:sz w:val="28"/>
+          <w:szCs w:val="28"/>
+          <w:u w:color="2f5496"/>
+          <w:rtl w:val="0"/>
+          <w:lang w:val="it-IT"/>
+          <w14:textFill>
+            <w14:solidFill>
+              <w14:srgbClr w14:val="2F5496"/>
+            </w14:solidFill>
+          </w14:textFill>
+        </w:rPr>
+        <w:t>fetch.py:</w:t>
+      </w:r>
+      <w:r>
+        <w:rPr>
+          <w:sz w:val="24"/>
+          <w:szCs w:val="24"/>
+          <w:rtl w:val="0"/>
+          <w:lang w:val="en-US"/>
+        </w:rPr>
+        <w:t xml:space="preserve"> Functions to make api calls, fetching data and extracting details</w:t>
+      </w:r>
+      <w:r>
+        <w:rPr>
+          <w:sz w:val="24"/>
+          <w:szCs w:val="24"/>
+          <w:rtl w:val="0"/>
+          <w:lang w:val="en-US"/>
+        </w:rPr>
+        <w:t xml:space="preserve"> from the APIs mentioned below</w:t>
+      </w:r>
+      <w:r>
+        <w:rPr>
+          <w:sz w:val="24"/>
+          <w:szCs w:val="24"/>
+          <w:rtl w:val="0"/>
+          <w:lang w:val="en-US"/>
+        </w:rPr>
+        <w:t>.</w:t>
+      </w:r>
+    </w:p>
+    <w:p>
+      <w:pPr>
+        <w:pStyle w:val="Body A"/>
+        <w:spacing w:line="285" w:lineRule="atLeast"/>
+        <w:jc w:val="both"/>
+        <w:rPr>
+          <w:kern w:val="0"/>
+          <w:sz w:val="24"/>
+          <w:szCs w:val="24"/>
+        </w:rPr>
+      </w:pPr>
+      <w:r>
+        <w:rPr>
+          <w:rStyle w:val="Heading 2 Char"/>
+          <w:rFonts w:ascii="Calibri Light" w:hAnsi="Calibri Light"/>
+          <w:outline w:val="0"/>
+          <w:color w:val="2f5496"/>
+          <w:sz w:val="28"/>
+          <w:szCs w:val="28"/>
+          <w:u w:color="2f5496"/>
+          <w:rtl w:val="0"/>
+          <w:lang w:val="it-IT"/>
+          <w14:textFill>
+            <w14:solidFill>
+              <w14:srgbClr w14:val="2F5496"/>
+            </w14:solidFill>
+          </w14:textFill>
+        </w:rPr>
+        <w:t>fo</w:t>
+      </w:r>
+      <w:r>
+        <w:rPr>
+          <w:rStyle w:val="Heading 2 Char"/>
+          <w:rFonts w:ascii="Calibri Light" w:hAnsi="Calibri Light"/>
+          <w:outline w:val="0"/>
+          <w:color w:val="2f5496"/>
+          <w:sz w:val="28"/>
+          <w:szCs w:val="28"/>
+          <w:u w:color="2f5496"/>
+          <w:rtl w:val="0"/>
+          <w:lang w:val="it-IT"/>
+          <w14:textFill>
+            <w14:solidFill>
+              <w14:srgbClr w14:val="2F5496"/>
+            </w14:solidFill>
+          </w14:textFill>
+        </w:rPr>
+        <w:t>rms.py</w:t>
+      </w:r>
+      <w:r>
+        <w:rPr>
+          <w:sz w:val="24"/>
+          <w:szCs w:val="24"/>
+          <w:rtl w:val="0"/>
+          <w:lang w:val="en-US"/>
+        </w:rPr>
+        <w:t xml:space="preserve">: </w:t>
+      </w:r>
+      <w:r>
+        <w:rPr>
+          <w:kern w:val="0"/>
+          <w:sz w:val="24"/>
+          <w:szCs w:val="24"/>
+          <w:rtl w:val="0"/>
+          <w:lang w:val="en-US"/>
+        </w:rPr>
+        <w:t xml:space="preserve"> For creating General Forms.</w:t>
+      </w:r>
+    </w:p>
+    <w:p>
+      <w:pPr>
+        <w:pStyle w:val="Body A"/>
+        <w:jc w:val="both"/>
+        <w:rPr>
+          <w:sz w:val="24"/>
+          <w:szCs w:val="24"/>
+        </w:rPr>
+      </w:pPr>
+      <w:r>
+        <w:rPr>
+          <w:rStyle w:val="Heading 2 Char"/>
+          <w:rFonts w:ascii="Calibri Light" w:hAnsi="Calibri Light"/>
+          <w:outline w:val="0"/>
+          <w:color w:val="2f5496"/>
+          <w:sz w:val="28"/>
+          <w:szCs w:val="28"/>
+          <w:u w:color="2f5496"/>
+          <w:rtl w:val="0"/>
+          <w:lang w:val="it-IT"/>
+          <w14:textFill>
+            <w14:solidFill>
+              <w14:srgbClr w14:val="2F5496"/>
+            </w14:solidFill>
+          </w14:textFill>
+        </w:rPr>
+        <w:t>Calculator.py:</w:t>
+      </w:r>
+      <w:r>
+        <w:rPr>
+          <w:sz w:val="24"/>
+          <w:szCs w:val="24"/>
+          <w:rtl w:val="0"/>
+          <w:lang w:val="en-US"/>
+        </w:rPr>
+        <w:t xml:space="preserve"> Using information from database and using it to make calculations such as: Cash on Cash ROI, Cashflow, etc.</w:t>
+      </w:r>
+      <w:r>
+        <w:rPr>
+          <w:sz w:val="24"/>
+          <w:szCs w:val="24"/>
+          <w:rtl w:val="0"/>
+          <w:lang w:val="en-US"/>
+        </w:rPr>
+        <w:t xml:space="preserve"> Most of the values are fetched from the API and few are set based on the user preferences table.</w:t>
+      </w:r>
+    </w:p>
+    <w:p>
+      <w:pPr>
+        <w:pStyle w:val="Body A"/>
+        <w:jc w:val="both"/>
+        <w:rPr>
+          <w:sz w:val="24"/>
+          <w:szCs w:val="24"/>
+          <w:lang w:val="en-US"/>
+        </w:rPr>
+      </w:pPr>
+      <w:r>
+        <w:rPr>
+          <w:rStyle w:val="Heading 2 Char"/>
+          <w:rFonts w:ascii="Calibri Light" w:hAnsi="Calibri Light"/>
+          <w:outline w:val="0"/>
+          <w:color w:val="2f5496"/>
+          <w:sz w:val="28"/>
+          <w:szCs w:val="28"/>
+          <w:u w:color="2f5496"/>
+          <w:rtl w:val="0"/>
+          <w:lang w:val="it-IT"/>
+          <w14:textFill>
+            <w14:solidFill>
+              <w14:srgbClr w14:val="2F5496"/>
+            </w14:solidFill>
+          </w14:textFill>
+        </w:rPr>
+        <w:t>Settings.py:</w:t>
+      </w:r>
+      <w:r>
+        <w:rPr>
+          <w:sz w:val="24"/>
+          <w:szCs w:val="24"/>
+          <w:rtl w:val="0"/>
+          <w:lang w:val="en-US"/>
+        </w:rPr>
+        <w:t xml:space="preserve"> Basic setting for our RTInvest application</w:t>
+      </w:r>
+      <w:r>
+        <w:rPr>
+          <w:sz w:val="24"/>
+          <w:szCs w:val="24"/>
+          <w:rtl w:val="0"/>
+          <w:lang w:val="en-US"/>
+        </w:rPr>
+        <w:t>.</w:t>
+      </w:r>
+    </w:p>
+    <w:p>
+      <w:pPr>
+        <w:pStyle w:val="Body A"/>
+        <w:jc w:val="both"/>
+        <w:rPr>
+          <w:sz w:val="24"/>
+          <w:szCs w:val="24"/>
+        </w:rPr>
+      </w:pPr>
+    </w:p>
+    <w:p>
+      <w:pPr>
+        <w:pStyle w:val="Body A"/>
+      </w:pPr>
+      <w:r>
+        <w:rPr>
+          <w:rFonts w:ascii="Calibri Light" w:hAnsi="Calibri Light"/>
+          <w:outline w:val="0"/>
+          <w:color w:val="2f5496"/>
+          <w:sz w:val="28"/>
+          <w:szCs w:val="28"/>
+          <w:u w:color="2f5496"/>
+          <w:rtl w:val="0"/>
+          <w:lang w:val="it-IT"/>
+          <w14:textFill>
+            <w14:solidFill>
+              <w14:srgbClr w14:val="2F5496"/>
+            </w14:solidFill>
+          </w14:textFill>
+        </w:rPr>
+        <w:t>APIs used</w:t>
+      </w:r>
+      <w:r>
+        <w:rPr>
+          <w:rtl w:val="0"/>
+        </w:rPr>
+        <w:t xml:space="preserve">: </w:t>
+      </w:r>
+    </w:p>
+    <w:p>
+      <w:pPr>
         <w:pStyle w:val="Body"/>
-        <w:jc w:val="both"/>
-        <w:rPr>
-          <w:sz w:val="24"/>
-          <w:szCs w:val="24"/>
-        </w:rPr>
-      </w:pPr>
-    </w:p>
-    <w:p>
-      <w:pPr>
-        <w:pStyle w:val="Heading 2"/>
-        <w:jc w:val="both"/>
-      </w:pPr>
-      <w:r>
-        <w:rPr>
-          <w:rtl w:val="0"/>
-        </w:rPr>
-        <w:t xml:space="preserve">Views.py: </w:t>
+        <w:rPr>
+          <w:rFonts w:ascii="Calibri" w:cs="Calibri" w:hAnsi="Calibri" w:eastAsia="Calibri"/>
+        </w:rPr>
+      </w:pPr>
+      <w:r>
+        <w:rPr>
+          <w:rFonts w:ascii="Calibri" w:hAnsi="Calibri" w:hint="default"/>
+          <w:rtl w:val="0"/>
+          <w:lang w:val="en-US"/>
+        </w:rPr>
+        <w:t>“</w:t>
+      </w:r>
+      <w:r>
+        <w:rPr>
+          <w:rFonts w:ascii="Calibri" w:hAnsi="Calibri"/>
+          <w:rtl w:val="0"/>
+          <w:lang w:val="en-US"/>
+        </w:rPr>
+        <w:t>https://realty-in-us.p.rapidapi.com/properties/v3/list</w:t>
+      </w:r>
+      <w:r>
+        <w:rPr>
+          <w:rFonts w:ascii="Calibri" w:hAnsi="Calibri" w:hint="default"/>
+          <w:rtl w:val="0"/>
+          <w:lang w:val="en-US"/>
+        </w:rPr>
+        <w:t>”</w:t>
       </w:r>
     </w:p>
     <w:p>
       <w:pPr>
         <w:pStyle w:val="Body"/>
-        <w:spacing w:after="0" w:line="285" w:lineRule="atLeast"/>
-        <w:jc w:val="both"/>
-        <w:rPr>
-          <w:kern w:val="0"/>
-          <w:sz w:val="24"/>
-          <w:szCs w:val="24"/>
-        </w:rPr>
-      </w:pPr>
-      <w:r>
-        <w:rPr>
-          <w:kern w:val="0"/>
-          <w:sz w:val="24"/>
-          <w:szCs w:val="24"/>
-          <w:rtl w:val="0"/>
-          <w:lang w:val="en-US"/>
-        </w:rPr>
-        <w:t>The controller contains logic that updates the model and/or view in response to input from the users of the app.</w:t>
+        <w:rPr>
+          <w:rFonts w:ascii="Calibri" w:cs="Calibri" w:hAnsi="Calibri" w:eastAsia="Calibri"/>
+        </w:rPr>
+      </w:pPr>
+      <w:r>
+        <w:rPr>
+          <w:rFonts w:ascii="Calibri" w:hAnsi="Calibri" w:hint="default"/>
+          <w:rtl w:val="0"/>
+          <w:lang w:val="en-US"/>
+        </w:rPr>
+        <w:t>“</w:t>
+      </w:r>
+      <w:r>
+        <w:rPr>
+          <w:rFonts w:ascii="Calibri" w:hAnsi="Calibri"/>
+          <w:rtl w:val="0"/>
+          <w:lang w:val="en-US"/>
+        </w:rPr>
+        <w:t>https://realty-in-us.p.rapidapi.com/properties/v3/detail</w:t>
+      </w:r>
+      <w:r>
+        <w:rPr>
+          <w:rFonts w:ascii="Calibri" w:hAnsi="Calibri" w:hint="default"/>
+          <w:rtl w:val="0"/>
+          <w:lang w:val="en-US"/>
+        </w:rPr>
+        <w:t>”</w:t>
       </w:r>
     </w:p>
     <w:p>
       <w:pPr>
         <w:pStyle w:val="Body"/>
-        <w:spacing w:after="0" w:line="285" w:lineRule="atLeast"/>
-        <w:jc w:val="both"/>
-        <w:rPr>
-          <w:kern w:val="0"/>
-          <w:sz w:val="24"/>
-          <w:szCs w:val="24"/>
+        <w:rPr>
+          <w:rFonts w:ascii="Calibri" w:cs="Calibri" w:hAnsi="Calibri" w:eastAsia="Calibri"/>
         </w:rPr>
       </w:pPr>
     </w:p>
     <w:p>
       <w:pPr>
         <w:pStyle w:val="Body"/>
-        <w:spacing w:after="0" w:line="285" w:lineRule="atLeast"/>
-        <w:jc w:val="both"/>
-        <w:rPr>
-          <w:kern w:val="0"/>
-          <w:sz w:val="24"/>
-          <w:szCs w:val="24"/>
-        </w:rPr>
-      </w:pPr>
-      <w:r>
-        <w:rPr>
-          <w:kern w:val="0"/>
-          <w:sz w:val="24"/>
-          <w:szCs w:val="24"/>
-          <w:rtl w:val="0"/>
-          <w:lang w:val="en-US"/>
-        </w:rPr>
-        <w:t xml:space="preserve">These functions have render which pages to be rendered and with what context. </w:t>
-      </w:r>
-    </w:p>
-    <w:p>
-      <w:pPr>
-        <w:pStyle w:val="Body"/>
-        <w:spacing w:after="0" w:line="285" w:lineRule="atLeast"/>
-        <w:jc w:val="both"/>
-        <w:rPr>
-          <w:kern w:val="0"/>
-          <w:sz w:val="24"/>
-          <w:szCs w:val="24"/>
-        </w:rPr>
-      </w:pPr>
-    </w:p>
-    <w:p>
-      <w:pPr>
-        <w:pStyle w:val="Body"/>
-        <w:spacing w:after="0" w:line="285" w:lineRule="atLeast"/>
-        <w:jc w:val="both"/>
-        <w:rPr>
-          <w:kern w:val="0"/>
-          <w:sz w:val="24"/>
-          <w:szCs w:val="24"/>
-        </w:rPr>
-      </w:pPr>
-      <w:r>
-        <w:rPr>
-          <w:rStyle w:val="Heading 3 Char"/>
-          <w:rtl w:val="0"/>
-          <w:lang w:val="en-US"/>
-        </w:rPr>
-        <w:t>Landing Page:</w:t>
-      </w:r>
-      <w:r>
-        <w:rPr>
-          <w:kern w:val="0"/>
-          <w:sz w:val="24"/>
-          <w:szCs w:val="24"/>
-          <w:rtl w:val="0"/>
-          <w:lang w:val="en-US"/>
-        </w:rPr>
-        <w:t xml:space="preserve"> Main Page or Landing Page if the user is not logged in.</w:t>
-      </w:r>
-    </w:p>
-    <w:p>
-      <w:pPr>
-        <w:pStyle w:val="Body"/>
-        <w:spacing w:after="0" w:line="285" w:lineRule="atLeast"/>
-        <w:jc w:val="both"/>
-        <w:rPr>
-          <w:kern w:val="0"/>
-          <w:sz w:val="24"/>
-          <w:szCs w:val="24"/>
-        </w:rPr>
-      </w:pPr>
-    </w:p>
-    <w:p>
-      <w:pPr>
-        <w:pStyle w:val="Body"/>
-        <w:jc w:val="both"/>
-        <w:rPr>
-          <w:sz w:val="24"/>
-          <w:szCs w:val="24"/>
-        </w:rPr>
-      </w:pPr>
-      <w:r>
-        <w:rPr>
-          <w:rStyle w:val="Heading 3 Char"/>
-          <w:rtl w:val="0"/>
-          <w:lang w:val="en-US"/>
-        </w:rPr>
-        <w:t>Home function:</w:t>
-      </w:r>
-      <w:r>
-        <w:rPr>
-          <w:sz w:val="24"/>
-          <w:szCs w:val="24"/>
-          <w:rtl w:val="0"/>
-          <w:lang w:val="en-US"/>
-        </w:rPr>
-        <w:t xml:space="preserve"> Redirects to home page that has list of favorites and has a condition to remove favorites from the list.</w:t>
-      </w:r>
-    </w:p>
-    <w:p>
-      <w:pPr>
-        <w:pStyle w:val="Body"/>
-        <w:jc w:val="both"/>
-        <w:rPr>
-          <w:sz w:val="24"/>
-          <w:szCs w:val="24"/>
-        </w:rPr>
-      </w:pPr>
-      <w:r>
-        <w:rPr>
-          <w:rStyle w:val="Heading 3 Char"/>
-          <w:rtl w:val="0"/>
-          <w:lang w:val="en-US"/>
-        </w:rPr>
-        <w:t>About Function:</w:t>
-      </w:r>
-      <w:r>
-        <w:rPr>
-          <w:sz w:val="24"/>
-          <w:szCs w:val="24"/>
-          <w:rtl w:val="0"/>
-          <w:lang w:val="en-US"/>
-        </w:rPr>
-        <w:t xml:space="preserve"> Redirects to about page which has some relevant information about the site.</w:t>
-      </w:r>
-    </w:p>
-    <w:p>
-      <w:pPr>
-        <w:pStyle w:val="Body"/>
-        <w:jc w:val="both"/>
-        <w:rPr>
-          <w:sz w:val="24"/>
-          <w:szCs w:val="24"/>
-        </w:rPr>
-      </w:pPr>
-      <w:r>
-        <w:rPr>
-          <w:rStyle w:val="Heading 3 Char"/>
-          <w:rtl w:val="0"/>
-          <w:lang w:val="en-US"/>
-        </w:rPr>
-        <w:t>Mortgage function</w:t>
-      </w:r>
-      <w:r>
-        <w:rPr>
-          <w:sz w:val="24"/>
-          <w:szCs w:val="24"/>
-          <w:rtl w:val="0"/>
-          <w:lang w:val="en-US"/>
-        </w:rPr>
-        <w:t xml:space="preserve">: Redirects to search page, extracts pin code from address entered by the user and use it to make API call to extract number of properties in an area and send it to search page for display. </w:t>
-      </w:r>
-    </w:p>
-    <w:p>
-      <w:pPr>
-        <w:pStyle w:val="Body"/>
-        <w:spacing w:line="285" w:lineRule="atLeast"/>
-        <w:jc w:val="both"/>
-        <w:rPr>
-          <w:kern w:val="0"/>
-          <w:sz w:val="24"/>
-          <w:szCs w:val="24"/>
-        </w:rPr>
-      </w:pPr>
-      <w:r>
-        <w:rPr>
-          <w:rStyle w:val="Heading 3 Char"/>
-          <w:rtl w:val="0"/>
-          <w:lang w:val="en-US"/>
-        </w:rPr>
-        <w:t>House_details function:</w:t>
-      </w:r>
-      <w:r>
-        <w:rPr>
-          <w:sz w:val="24"/>
-          <w:szCs w:val="24"/>
-          <w:rtl w:val="0"/>
-        </w:rPr>
-        <w:t xml:space="preserve"> </w:t>
-      </w:r>
-      <w:r>
-        <w:rPr>
-          <w:kern w:val="0"/>
-          <w:sz w:val="24"/>
-          <w:szCs w:val="24"/>
-          <w:rtl w:val="0"/>
-          <w:lang w:val="en-US"/>
-        </w:rPr>
-        <w:t xml:space="preserve">Redirects to detail page of a property and have a condition for adding and removing favorites. </w:t>
-      </w:r>
-    </w:p>
-    <w:p>
-      <w:pPr>
-        <w:pStyle w:val="Body"/>
-        <w:spacing w:line="285" w:lineRule="atLeast"/>
-        <w:jc w:val="both"/>
-        <w:rPr>
-          <w:kern w:val="0"/>
-          <w:sz w:val="24"/>
-          <w:szCs w:val="24"/>
-        </w:rPr>
-      </w:pPr>
-      <w:r>
-        <w:rPr>
-          <w:rStyle w:val="Heading 2 Char"/>
-          <w:rtl w:val="0"/>
-          <w:lang w:val="it-IT"/>
-        </w:rPr>
-        <w:t>Urls.py:</w:t>
-      </w:r>
-      <w:r>
-        <w:rPr>
-          <w:sz w:val="24"/>
-          <w:szCs w:val="24"/>
-          <w:rtl w:val="0"/>
-        </w:rPr>
-        <w:t xml:space="preserve"> </w:t>
-      </w:r>
-      <w:r>
-        <w:rPr>
-          <w:kern w:val="0"/>
-          <w:sz w:val="24"/>
-          <w:szCs w:val="24"/>
-          <w:rtl w:val="0"/>
-          <w:lang w:val="en-US"/>
-        </w:rPr>
-        <w:t xml:space="preserve">This file contains the paths to different pages and which functions to be executed for page rendering. </w:t>
-      </w:r>
-    </w:p>
-    <w:p>
-      <w:pPr>
-        <w:pStyle w:val="Body"/>
-        <w:spacing w:line="285" w:lineRule="atLeast"/>
-        <w:jc w:val="both"/>
-        <w:rPr>
-          <w:kern w:val="0"/>
-          <w:sz w:val="24"/>
-          <w:szCs w:val="24"/>
-        </w:rPr>
-      </w:pPr>
-      <w:r>
-        <w:rPr>
-          <w:rStyle w:val="Heading 2 Char"/>
-          <w:rtl w:val="0"/>
-        </w:rPr>
-        <w:t>Models.py:</w:t>
-      </w:r>
-      <w:r>
-        <w:rPr>
-          <w:sz w:val="24"/>
-          <w:szCs w:val="24"/>
-          <w:rtl w:val="0"/>
-        </w:rPr>
-        <w:t xml:space="preserve"> </w:t>
-      </w:r>
-      <w:r>
-        <w:rPr>
-          <w:kern w:val="0"/>
-          <w:sz w:val="24"/>
-          <w:szCs w:val="24"/>
-          <w:rtl w:val="0"/>
-          <w:lang w:val="en-US"/>
-        </w:rPr>
-        <w:t xml:space="preserve"> This file contains tables for User details and favorites model.</w:t>
-      </w:r>
-    </w:p>
-    <w:p>
-      <w:pPr>
-        <w:pStyle w:val="Body"/>
-        <w:jc w:val="both"/>
-        <w:rPr>
-          <w:sz w:val="24"/>
-          <w:szCs w:val="24"/>
-        </w:rPr>
-      </w:pPr>
-      <w:r>
-        <w:rPr>
-          <w:rStyle w:val="Heading 2 Char"/>
-          <w:rtl w:val="0"/>
-        </w:rPr>
-        <w:t>fetch.py:</w:t>
-      </w:r>
-      <w:r>
-        <w:rPr>
-          <w:sz w:val="24"/>
-          <w:szCs w:val="24"/>
-          <w:rtl w:val="0"/>
-          <w:lang w:val="en-US"/>
-        </w:rPr>
-        <w:t xml:space="preserve"> Functions to make api calls, fetching data and extracting details.</w:t>
-      </w:r>
-    </w:p>
-    <w:p>
-      <w:pPr>
-        <w:pStyle w:val="Body"/>
-        <w:spacing w:line="285" w:lineRule="atLeast"/>
-        <w:jc w:val="both"/>
-        <w:rPr>
-          <w:kern w:val="0"/>
-          <w:sz w:val="24"/>
-          <w:szCs w:val="24"/>
-        </w:rPr>
-      </w:pPr>
-      <w:r>
-        <w:rPr>
-          <w:rStyle w:val="Heading 2 Char"/>
-          <w:rtl w:val="0"/>
-        </w:rPr>
-        <w:t>Forms.py</w:t>
-      </w:r>
-      <w:r>
-        <w:rPr>
-          <w:sz w:val="24"/>
-          <w:szCs w:val="24"/>
-          <w:rtl w:val="0"/>
-        </w:rPr>
-        <w:t xml:space="preserve">: </w:t>
-      </w:r>
-      <w:r>
-        <w:rPr>
-          <w:kern w:val="0"/>
-          <w:sz w:val="24"/>
-          <w:szCs w:val="24"/>
-          <w:rtl w:val="0"/>
-          <w:lang w:val="en-US"/>
-        </w:rPr>
-        <w:t xml:space="preserve"> For creating General Forms.</w:t>
-      </w:r>
-    </w:p>
-    <w:p>
-      <w:pPr>
-        <w:pStyle w:val="Body"/>
-        <w:jc w:val="both"/>
-        <w:rPr>
-          <w:sz w:val="24"/>
-          <w:szCs w:val="24"/>
-        </w:rPr>
-      </w:pPr>
-      <w:r>
-        <w:rPr>
-          <w:rStyle w:val="Heading 2 Char"/>
-          <w:rtl w:val="0"/>
-        </w:rPr>
-        <w:t>Calculator.py:</w:t>
-      </w:r>
-      <w:r>
-        <w:rPr>
-          <w:sz w:val="24"/>
-          <w:szCs w:val="24"/>
-          <w:rtl w:val="0"/>
-          <w:lang w:val="en-US"/>
-        </w:rPr>
-        <w:t xml:space="preserve"> Using information from database and using it to make calculations such as: Cash on Cash ROI, Cashflow, etc.</w:t>
-      </w:r>
-    </w:p>
-    <w:p>
-      <w:pPr>
-        <w:pStyle w:val="Body"/>
-        <w:jc w:val="both"/>
-        <w:rPr>
-          <w:sz w:val="24"/>
-          <w:szCs w:val="24"/>
-        </w:rPr>
-      </w:pPr>
-      <w:r>
-        <w:rPr>
-          <w:rStyle w:val="Heading 2 Char"/>
-          <w:rtl w:val="0"/>
-        </w:rPr>
-        <w:t>Settings.py:</w:t>
-      </w:r>
-      <w:r>
-        <w:rPr>
-          <w:sz w:val="24"/>
-          <w:szCs w:val="24"/>
-          <w:rtl w:val="0"/>
-          <w:lang w:val="en-US"/>
-        </w:rPr>
-        <w:t xml:space="preserve"> Basic setting for our RTInvest application</w:t>
-      </w:r>
-    </w:p>
-    <w:p>
-      <w:pPr>
-        <w:pStyle w:val="Body"/>
-        <w:jc w:val="both"/>
-        <w:rPr>
-          <w:sz w:val="24"/>
-          <w:szCs w:val="24"/>
-        </w:rPr>
-      </w:pPr>
-    </w:p>
-    <w:p>
-      <w:pPr>
-        <w:pStyle w:val="Body"/>
-        <w:jc w:val="both"/>
-        <w:rPr>
-          <w:sz w:val="24"/>
-          <w:szCs w:val="24"/>
-        </w:rPr>
-      </w:pPr>
-    </w:p>
-    <w:p>
-      <w:pPr>
-        <w:pStyle w:val="Title"/>
-        <w:jc w:val="both"/>
-        <w:rPr>
-          <w:sz w:val="24"/>
-          <w:szCs w:val="24"/>
-        </w:rPr>
-      </w:pPr>
-    </w:p>
-    <w:p>
-      <w:pPr>
-        <w:pStyle w:val="Title"/>
-        <w:jc w:val="both"/>
-        <w:rPr>
-          <w:sz w:val="24"/>
-          <w:szCs w:val="24"/>
-        </w:rPr>
-      </w:pPr>
-    </w:p>
-    <w:p>
-      <w:pPr>
-        <w:pStyle w:val="Title"/>
-        <w:jc w:val="both"/>
-        <w:rPr>
-          <w:sz w:val="24"/>
-          <w:szCs w:val="24"/>
+        <w:rPr>
+          <w:rFonts w:ascii="Calibri" w:cs="Calibri" w:hAnsi="Calibri" w:eastAsia="Calibri"/>
         </w:rPr>
       </w:pPr>
     </w:p>
@@ -536,8 +919,26 @@
           <w:rtl w:val="0"/>
           <w:lang w:val="en-US"/>
         </w:rPr>
-        <w:t xml:space="preserve"> </w:t>
-      </w:r>
+        <w:t xml:space="preserve"> Front End Documentation</w:t>
+      </w:r>
+    </w:p>
+    <w:p>
+      <w:pPr>
+        <w:pStyle w:val="Body A"/>
+        <w:jc w:val="both"/>
+        <w:rPr>
+          <w:rFonts w:ascii="Carlito" w:cs="Carlito" w:hAnsi="Carlito" w:eastAsia="Carlito"/>
+          <w:b w:val="1"/>
+          <w:bCs w:val="1"/>
+          <w:u w:val="single"/>
+        </w:rPr>
+      </w:pPr>
+    </w:p>
+    <w:p>
+      <w:pPr>
+        <w:pStyle w:val="Heading 2"/>
+        <w:jc w:val="both"/>
+      </w:pPr>
       <w:r>
         <w:rPr>
           <w:rFonts w:ascii="Carlito" w:hAnsi="Carlito"/>
@@ -547,8 +948,159 @@
           <w:rtl w:val="0"/>
           <w:lang w:val="en-US"/>
         </w:rPr>
-        <w:t xml:space="preserve">Front </w:t>
-      </w:r>
+        <w:t>home.js</w:t>
+      </w:r>
+      <w:r>
+        <w:rPr>
+          <w:rtl w:val="0"/>
+        </w:rPr>
+        <w:t xml:space="preserve">: </w:t>
+      </w:r>
+    </w:p>
+    <w:p>
+      <w:pPr>
+        <w:pStyle w:val="Heading 2"/>
+        <w:jc w:val="both"/>
+      </w:pPr>
+      <w:r>
+        <w:rPr>
+          <w:rtl w:val="0"/>
+          <w:lang w:val="en-US"/>
+        </w:rPr>
+        <w:t>Home page</w:t>
+      </w:r>
+    </w:p>
+    <w:p>
+      <w:pPr>
+        <w:pStyle w:val="Body A"/>
+        <w:numPr>
+          <w:ilvl w:val="0"/>
+          <w:numId w:val="3"/>
+        </w:numPr>
+        <w:bidi w:val="0"/>
+        <w:ind w:right="0"/>
+        <w:jc w:val="both"/>
+        <w:rPr>
+          <w:sz w:val="24"/>
+          <w:szCs w:val="24"/>
+          <w:rtl w:val="0"/>
+          <w:lang w:val="en-US"/>
+        </w:rPr>
+      </w:pPr>
+      <w:r>
+        <w:rPr>
+          <w:sz w:val="24"/>
+          <w:szCs w:val="24"/>
+          <w:rtl w:val="0"/>
+          <w:lang w:val="en-US"/>
+        </w:rPr>
+        <w:t>houseSearch(): This function is used to search the houses listed in the favorites list of the user in the Home page.</w:t>
+      </w:r>
+    </w:p>
+    <w:p>
+      <w:pPr>
+        <w:pStyle w:val="Body A"/>
+        <w:numPr>
+          <w:ilvl w:val="0"/>
+          <w:numId w:val="3"/>
+        </w:numPr>
+        <w:bidi w:val="0"/>
+        <w:ind w:right="0"/>
+        <w:jc w:val="both"/>
+        <w:rPr>
+          <w:sz w:val="24"/>
+          <w:szCs w:val="24"/>
+          <w:rtl w:val="0"/>
+          <w:lang w:val="en-US"/>
+        </w:rPr>
+      </w:pPr>
+      <w:r>
+        <w:rPr>
+          <w:sz w:val="24"/>
+          <w:szCs w:val="24"/>
+          <w:rtl w:val="0"/>
+          <w:lang w:val="en-US"/>
+        </w:rPr>
+        <w:t>sort_ascending(): This function is used to sort the houses listed based on the street names in the favorites list of the user in the Home page in ascending order.</w:t>
+      </w:r>
+    </w:p>
+    <w:p>
+      <w:pPr>
+        <w:pStyle w:val="Body A"/>
+        <w:numPr>
+          <w:ilvl w:val="0"/>
+          <w:numId w:val="3"/>
+        </w:numPr>
+        <w:bidi w:val="0"/>
+        <w:ind w:right="0"/>
+        <w:jc w:val="both"/>
+        <w:rPr>
+          <w:sz w:val="24"/>
+          <w:szCs w:val="24"/>
+          <w:rtl w:val="0"/>
+          <w:lang w:val="en-US"/>
+        </w:rPr>
+      </w:pPr>
+      <w:r>
+        <w:rPr>
+          <w:sz w:val="24"/>
+          <w:szCs w:val="24"/>
+          <w:rtl w:val="0"/>
+          <w:lang w:val="en-US"/>
+        </w:rPr>
+        <w:t>sort_descending(): This function is used to sort the houses listed based on the street names in the favorites list of the user in the Home page in descending order.</w:t>
+      </w:r>
+    </w:p>
+    <w:p>
+      <w:pPr>
+        <w:pStyle w:val="Body A"/>
+        <w:numPr>
+          <w:ilvl w:val="0"/>
+          <w:numId w:val="3"/>
+        </w:numPr>
+        <w:bidi w:val="0"/>
+        <w:ind w:right="0"/>
+        <w:jc w:val="both"/>
+        <w:rPr>
+          <w:sz w:val="24"/>
+          <w:szCs w:val="24"/>
+          <w:rtl w:val="0"/>
+          <w:lang w:val="en-US"/>
+        </w:rPr>
+      </w:pPr>
+      <w:r>
+        <w:rPr>
+          <w:sz w:val="24"/>
+          <w:szCs w:val="24"/>
+          <w:rtl w:val="0"/>
+          <w:lang w:val="en-US"/>
+        </w:rPr>
+        <w:t xml:space="preserve">sort_price(): This function is used to sort the houses listed based on the listed price in the favorites list of the user in the Home page in </w:t>
+      </w:r>
+      <w:r>
+        <w:rPr>
+          <w:sz w:val="24"/>
+          <w:szCs w:val="24"/>
+          <w:rtl w:val="0"/>
+          <w:lang w:val="it-IT"/>
+        </w:rPr>
+        <w:t>ascending</w:t>
+      </w:r>
+      <w:r>
+        <w:rPr>
+          <w:sz w:val="24"/>
+          <w:szCs w:val="24"/>
+          <w:rtl w:val="0"/>
+          <w:lang w:val="en-US"/>
+        </w:rPr>
+        <w:t xml:space="preserve"> order.</w:t>
+      </w:r>
+    </w:p>
+    <w:p>
+      <w:pPr>
+        <w:pStyle w:val="Heading 2"/>
+        <w:jc w:val="both"/>
+      </w:pPr>
       <w:r>
         <w:rPr>
           <w:rFonts w:ascii="Carlito" w:hAnsi="Carlito"/>
@@ -558,12 +1110,139 @@
           <w:rtl w:val="0"/>
           <w:lang w:val="en-US"/>
         </w:rPr>
-        <w:t>End Documentation</w:t>
-      </w:r>
-    </w:p>
-    <w:p>
-      <w:pPr>
-        <w:pStyle w:val="Body"/>
+        <w:t>house_details.js</w:t>
+      </w:r>
+      <w:r>
+        <w:rPr>
+          <w:rtl w:val="0"/>
+        </w:rPr>
+        <w:t xml:space="preserve">: </w:t>
+      </w:r>
+    </w:p>
+    <w:p>
+      <w:pPr>
+        <w:pStyle w:val="Heading 2"/>
+        <w:jc w:val="both"/>
+      </w:pPr>
+      <w:r>
+        <w:rPr>
+          <w:rtl w:val="0"/>
+          <w:lang w:val="en-US"/>
+        </w:rPr>
+        <w:t>Details page</w:t>
+      </w:r>
+    </w:p>
+    <w:p>
+      <w:pPr>
+        <w:pStyle w:val="Body A"/>
+        <w:numPr>
+          <w:ilvl w:val="0"/>
+          <w:numId w:val="3"/>
+        </w:numPr>
+        <w:bidi w:val="0"/>
+        <w:ind w:right="0"/>
+        <w:jc w:val="both"/>
+        <w:rPr>
+          <w:sz w:val="24"/>
+          <w:szCs w:val="24"/>
+          <w:rtl w:val="0"/>
+          <w:lang w:val="en-US"/>
+        </w:rPr>
+      </w:pPr>
+      <w:r>
+        <w:rPr>
+          <w:sz w:val="24"/>
+          <w:szCs w:val="24"/>
+          <w:rtl w:val="0"/>
+          <w:lang w:val="en-US"/>
+        </w:rPr>
+        <w:t>showSlides(slideIndex): This function is used to create a slide show of the pictures for the house selected from the home page.</w:t>
+      </w:r>
+    </w:p>
+    <w:p>
+      <w:pPr>
+        <w:pStyle w:val="Body A"/>
+        <w:numPr>
+          <w:ilvl w:val="0"/>
+          <w:numId w:val="3"/>
+        </w:numPr>
+        <w:bidi w:val="0"/>
+        <w:ind w:right="0"/>
+        <w:jc w:val="both"/>
+        <w:rPr>
+          <w:sz w:val="24"/>
+          <w:szCs w:val="24"/>
+          <w:rtl w:val="0"/>
+          <w:lang w:val="en-US"/>
+        </w:rPr>
+      </w:pPr>
+      <w:r>
+        <w:rPr>
+          <w:sz w:val="24"/>
+          <w:szCs w:val="24"/>
+          <w:rtl w:val="0"/>
+          <w:lang w:val="en-US"/>
+        </w:rPr>
+        <w:t>plusSlides(slideIndex): This is used to move across to the next picture in the slide show.</w:t>
+      </w:r>
+    </w:p>
+    <w:p>
+      <w:pPr>
+        <w:pStyle w:val="Body A"/>
+        <w:numPr>
+          <w:ilvl w:val="0"/>
+          <w:numId w:val="3"/>
+        </w:numPr>
+        <w:bidi w:val="0"/>
+        <w:ind w:right="0"/>
+        <w:jc w:val="both"/>
+        <w:rPr>
+          <w:sz w:val="24"/>
+          <w:szCs w:val="24"/>
+          <w:rtl w:val="0"/>
+          <w:lang w:val="en-US"/>
+        </w:rPr>
+      </w:pPr>
+      <w:r>
+        <w:rPr>
+          <w:sz w:val="24"/>
+          <w:szCs w:val="24"/>
+          <w:rtl w:val="0"/>
+          <w:lang w:val="en-US"/>
+        </w:rPr>
+        <w:t>currentSlide(slideIndex): This is used to set the current picture in the slide show.</w:t>
+      </w:r>
+    </w:p>
+    <w:p>
+      <w:pPr>
+        <w:pStyle w:val="Body A"/>
+        <w:numPr>
+          <w:ilvl w:val="0"/>
+          <w:numId w:val="3"/>
+        </w:numPr>
+        <w:bidi w:val="0"/>
+        <w:ind w:right="0"/>
+        <w:jc w:val="both"/>
+        <w:rPr>
+          <w:sz w:val="24"/>
+          <w:szCs w:val="24"/>
+          <w:rtl w:val="0"/>
+          <w:lang w:val="en-US"/>
+        </w:rPr>
+      </w:pPr>
+      <w:r>
+        <w:rPr>
+          <w:sz w:val="24"/>
+          <w:szCs w:val="24"/>
+          <w:rtl w:val="0"/>
+          <w:lang w:val="en-US"/>
+        </w:rPr>
+        <w:t>setLocation(): This function is used to set the location of the selected house on map and will be invoked on click of the View Location button on UI.</w:t>
+      </w:r>
+    </w:p>
+    <w:p>
+      <w:pPr>
+        <w:pStyle w:val="Heading 2"/>
         <w:jc w:val="both"/>
         <w:rPr>
           <w:rFonts w:ascii="Carlito" w:cs="Carlito" w:hAnsi="Carlito" w:eastAsia="Carlito"/>
@@ -572,12 +1251,6 @@
           <w:u w:val="single"/>
         </w:rPr>
       </w:pPr>
-    </w:p>
-    <w:p>
-      <w:pPr>
-        <w:pStyle w:val="Heading 2"/>
-        <w:jc w:val="both"/>
-      </w:pPr>
       <w:r>
         <w:rPr>
           <w:rFonts w:ascii="Carlito" w:hAnsi="Carlito"/>
@@ -587,13 +1260,7 @@
           <w:rtl w:val="0"/>
           <w:lang w:val="en-US"/>
         </w:rPr>
-        <w:t>home.js</w:t>
-      </w:r>
-      <w:r>
-        <w:rPr>
-          <w:rtl w:val="0"/>
-        </w:rPr>
-        <w:t xml:space="preserve">: </w:t>
+        <w:t>mortgage.js</w:t>
       </w:r>
     </w:p>
     <w:p>
@@ -606,357 +1273,12 @@
           <w:rtl w:val="0"/>
           <w:lang w:val="en-US"/>
         </w:rPr>
-        <w:t>Home page</w:t>
-      </w:r>
-    </w:p>
-    <w:p>
-      <w:pPr>
-        <w:pStyle w:val="Body"/>
-        <w:numPr>
-          <w:ilvl w:val="0"/>
-          <w:numId w:val="1"/>
-        </w:numPr>
-        <w:jc w:val="both"/>
-        <w:rPr>
-          <w:sz w:val="24"/>
-          <w:szCs w:val="24"/>
-          <w:lang w:val="en-US"/>
-        </w:rPr>
-      </w:pPr>
-      <w:r>
-        <w:rPr>
-          <w:sz w:val="24"/>
-          <w:szCs w:val="24"/>
-          <w:rtl w:val="0"/>
-          <w:lang w:val="en-US"/>
-        </w:rPr>
-        <w:t>houseSearch(): This function is used to search the houses listed in the favorites list of the user in the Home page.</w:t>
-      </w:r>
-    </w:p>
-    <w:p>
-      <w:pPr>
-        <w:pStyle w:val="Body"/>
-        <w:numPr>
-          <w:ilvl w:val="0"/>
-          <w:numId w:val="1"/>
-        </w:numPr>
-        <w:jc w:val="both"/>
-        <w:rPr>
-          <w:sz w:val="24"/>
-          <w:szCs w:val="24"/>
-          <w:lang w:val="en-US"/>
-        </w:rPr>
-      </w:pPr>
-      <w:r>
-        <w:rPr>
-          <w:sz w:val="24"/>
-          <w:szCs w:val="24"/>
-          <w:rtl w:val="0"/>
-          <w:lang w:val="en-US"/>
-        </w:rPr>
-        <w:t xml:space="preserve">sort_ascending(): This function is used to sort the houses listed </w:t>
-      </w:r>
-      <w:r>
-        <w:rPr>
-          <w:sz w:val="24"/>
-          <w:szCs w:val="24"/>
-          <w:rtl w:val="0"/>
-          <w:lang w:val="en-US"/>
-        </w:rPr>
-        <w:t>based on the street names</w:t>
-      </w:r>
-      <w:r>
-        <w:rPr>
-          <w:sz w:val="24"/>
-          <w:szCs w:val="24"/>
-          <w:rtl w:val="0"/>
-          <w:lang w:val="en-US"/>
-        </w:rPr>
-        <w:t xml:space="preserve"> in the favorites list of the user in the Home page in ascending order.</w:t>
-      </w:r>
-    </w:p>
-    <w:p>
-      <w:pPr>
-        <w:pStyle w:val="Body"/>
-        <w:numPr>
-          <w:ilvl w:val="0"/>
-          <w:numId w:val="1"/>
-        </w:numPr>
-        <w:jc w:val="both"/>
-        <w:rPr>
-          <w:sz w:val="24"/>
-          <w:szCs w:val="24"/>
-          <w:lang w:val="en-US"/>
-        </w:rPr>
-      </w:pPr>
-      <w:r>
-        <w:rPr>
-          <w:sz w:val="24"/>
-          <w:szCs w:val="24"/>
-          <w:rtl w:val="0"/>
-          <w:lang w:val="en-US"/>
-        </w:rPr>
-        <w:t>sort_descending(): This function is used to sort the houses listed based on the street names in the favorites list of the user in the Home page in descending order.</w:t>
-      </w:r>
-    </w:p>
-    <w:p>
-      <w:pPr>
-        <w:pStyle w:val="Body"/>
-        <w:numPr>
-          <w:ilvl w:val="0"/>
-          <w:numId w:val="1"/>
-        </w:numPr>
-        <w:jc w:val="both"/>
-        <w:rPr>
-          <w:sz w:val="24"/>
-          <w:szCs w:val="24"/>
-          <w:lang w:val="en-US"/>
-        </w:rPr>
-      </w:pPr>
-      <w:r>
-        <w:rPr>
-          <w:sz w:val="24"/>
-          <w:szCs w:val="24"/>
-          <w:rtl w:val="0"/>
-          <w:lang w:val="en-US"/>
-        </w:rPr>
-        <w:t xml:space="preserve">sort_price(): This function is used to sort the houses listed based on the listed price in the favorites list of the user in the Home page in </w:t>
-      </w:r>
-      <w:r>
-        <w:rPr>
-          <w:sz w:val="24"/>
-          <w:szCs w:val="24"/>
-          <w:rtl w:val="0"/>
-          <w:lang w:val="it-IT"/>
-        </w:rPr>
-        <w:t>ascending</w:t>
-      </w:r>
-      <w:r>
-        <w:rPr>
-          <w:sz w:val="24"/>
-          <w:szCs w:val="24"/>
-          <w:rtl w:val="0"/>
-          <w:lang w:val="en-US"/>
-        </w:rPr>
-        <w:t xml:space="preserve"> order.</w:t>
-      </w:r>
-    </w:p>
-    <w:p>
-      <w:pPr>
-        <w:pStyle w:val="Heading 2"/>
-        <w:jc w:val="both"/>
-      </w:pPr>
-      <w:r>
-        <w:rPr>
-          <w:rFonts w:ascii="Carlito" w:hAnsi="Carlito"/>
-          <w:b w:val="1"/>
-          <w:bCs w:val="1"/>
-          <w:u w:val="single"/>
-          <w:rtl w:val="0"/>
-          <w:lang w:val="en-US"/>
-        </w:rPr>
-        <w:t>house_details.js</w:t>
-      </w:r>
-      <w:r>
-        <w:rPr>
-          <w:rtl w:val="0"/>
-        </w:rPr>
-        <w:t xml:space="preserve">: </w:t>
-      </w:r>
-    </w:p>
-    <w:p>
-      <w:pPr>
-        <w:pStyle w:val="Heading 2"/>
-        <w:jc w:val="both"/>
-      </w:pPr>
-      <w:r>
-        <w:rPr>
-          <w:rtl w:val="0"/>
-          <w:lang w:val="en-US"/>
-        </w:rPr>
-        <w:t>Details page</w:t>
-      </w:r>
-    </w:p>
-    <w:p>
-      <w:pPr>
-        <w:pStyle w:val="Body"/>
-        <w:numPr>
-          <w:ilvl w:val="0"/>
-          <w:numId w:val="1"/>
-        </w:numPr>
-        <w:jc w:val="both"/>
-        <w:rPr>
-          <w:sz w:val="24"/>
-          <w:szCs w:val="24"/>
-          <w:lang w:val="en-US"/>
-        </w:rPr>
-      </w:pPr>
-      <w:r>
-        <w:rPr>
-          <w:sz w:val="24"/>
-          <w:szCs w:val="24"/>
-          <w:rtl w:val="0"/>
-          <w:lang w:val="en-US"/>
-        </w:rPr>
-        <w:t>showSlides(slideIndex): This function is used to create a slide show of the pictures for the house selected from the home page.</w:t>
-      </w:r>
-    </w:p>
-    <w:p>
-      <w:pPr>
-        <w:pStyle w:val="Body"/>
-        <w:numPr>
-          <w:ilvl w:val="0"/>
-          <w:numId w:val="1"/>
-        </w:numPr>
-        <w:jc w:val="both"/>
-        <w:rPr>
-          <w:sz w:val="24"/>
-          <w:szCs w:val="24"/>
-          <w:lang w:val="en-US"/>
-        </w:rPr>
-      </w:pPr>
-      <w:r>
-        <w:rPr>
-          <w:sz w:val="24"/>
-          <w:szCs w:val="24"/>
-          <w:rtl w:val="0"/>
-          <w:lang w:val="en-US"/>
-        </w:rPr>
-        <w:t>plusSlides(</w:t>
-      </w:r>
-      <w:r>
-        <w:rPr>
-          <w:sz w:val="24"/>
-          <w:szCs w:val="24"/>
-          <w:rtl w:val="0"/>
-          <w:lang w:val="en-US"/>
-        </w:rPr>
-        <w:t>slideIndex</w:t>
-      </w:r>
-      <w:r>
-        <w:rPr>
-          <w:sz w:val="24"/>
-          <w:szCs w:val="24"/>
-          <w:rtl w:val="0"/>
-          <w:lang w:val="en-US"/>
-        </w:rPr>
-        <w:t>): This is used to move across to the next picture in the slide show.</w:t>
-      </w:r>
-    </w:p>
-    <w:p>
-      <w:pPr>
-        <w:pStyle w:val="Body"/>
-        <w:numPr>
-          <w:ilvl w:val="0"/>
-          <w:numId w:val="1"/>
-        </w:numPr>
-        <w:jc w:val="both"/>
-        <w:rPr>
-          <w:sz w:val="24"/>
-          <w:szCs w:val="24"/>
-          <w:lang w:val="en-US"/>
-        </w:rPr>
-      </w:pPr>
-      <w:r>
-        <w:rPr>
-          <w:sz w:val="24"/>
-          <w:szCs w:val="24"/>
-          <w:rtl w:val="0"/>
-          <w:lang w:val="en-US"/>
-        </w:rPr>
-        <w:t>currentSlide(</w:t>
-      </w:r>
-      <w:r>
-        <w:rPr>
-          <w:sz w:val="24"/>
-          <w:szCs w:val="24"/>
-          <w:rtl w:val="0"/>
-          <w:lang w:val="en-US"/>
-        </w:rPr>
-        <w:t>slideIndex</w:t>
-      </w:r>
-      <w:r>
-        <w:rPr>
-          <w:sz w:val="24"/>
-          <w:szCs w:val="24"/>
-          <w:rtl w:val="0"/>
-          <w:lang w:val="en-US"/>
-        </w:rPr>
-        <w:t xml:space="preserve">): </w:t>
-      </w:r>
-      <w:r>
-        <w:rPr>
-          <w:sz w:val="24"/>
-          <w:szCs w:val="24"/>
-          <w:rtl w:val="0"/>
-          <w:lang w:val="en-US"/>
-        </w:rPr>
-        <w:t>This is used to set the current picture in the slide show.</w:t>
-      </w:r>
-    </w:p>
-    <w:p>
-      <w:pPr>
-        <w:pStyle w:val="Body"/>
-        <w:numPr>
-          <w:ilvl w:val="0"/>
-          <w:numId w:val="1"/>
-        </w:numPr>
-        <w:jc w:val="both"/>
-        <w:rPr>
-          <w:sz w:val="24"/>
-          <w:szCs w:val="24"/>
-          <w:lang w:val="en-US"/>
-        </w:rPr>
-      </w:pPr>
-      <w:r>
-        <w:rPr>
-          <w:sz w:val="24"/>
-          <w:szCs w:val="24"/>
-          <w:rtl w:val="0"/>
-          <w:lang w:val="en-US"/>
-        </w:rPr>
-        <w:t>setLocation(): This function is used to set the location of the selected house on map and will be invoked on click of the View Location button on UI.</w:t>
-      </w:r>
-    </w:p>
-    <w:p>
-      <w:pPr>
-        <w:pStyle w:val="Heading 2"/>
-        <w:jc w:val="both"/>
-        <w:rPr>
-          <w:rFonts w:ascii="Carlito" w:cs="Carlito" w:hAnsi="Carlito" w:eastAsia="Carlito"/>
-          <w:b w:val="1"/>
-          <w:bCs w:val="1"/>
-          <w:u w:val="single"/>
-        </w:rPr>
-      </w:pPr>
-      <w:r>
-        <w:rPr>
-          <w:rFonts w:ascii="Carlito" w:hAnsi="Carlito"/>
-          <w:b w:val="1"/>
-          <w:bCs w:val="1"/>
-          <w:u w:val="single"/>
-          <w:rtl w:val="0"/>
-          <w:lang w:val="en-US"/>
-        </w:rPr>
-        <w:t>mortgage.js</w:t>
-      </w:r>
-    </w:p>
-    <w:p>
-      <w:pPr>
-        <w:pStyle w:val="Heading 2"/>
-        <w:jc w:val="both"/>
-      </w:pPr>
-      <w:r>
-        <w:rPr>
-          <w:rtl w:val="0"/>
-          <w:lang w:val="en-US"/>
-        </w:rPr>
         <w:t>Search page</w:t>
       </w:r>
     </w:p>
     <w:p>
       <w:pPr>
-        <w:pStyle w:val="Body"/>
+        <w:pStyle w:val="Body A"/>
         <w:jc w:val="both"/>
         <w:rPr>
           <w:sz w:val="24"/>
@@ -975,7 +1297,7 @@
     </w:p>
     <w:p>
       <w:pPr>
-        <w:pStyle w:val="Body"/>
+        <w:pStyle w:val="Body A"/>
         <w:jc w:val="both"/>
         <w:rPr>
           <w:sz w:val="24"/>
@@ -994,7 +1316,7 @@
     </w:p>
     <w:p>
       <w:pPr>
-        <w:pStyle w:val="Body"/>
+        <w:pStyle w:val="Body A"/>
         <w:jc w:val="both"/>
         <w:rPr>
           <w:sz w:val="24"/>
@@ -1013,7 +1335,7 @@
     </w:p>
     <w:p>
       <w:pPr>
-        <w:pStyle w:val="Body"/>
+        <w:pStyle w:val="Body A"/>
         <w:jc w:val="both"/>
       </w:pPr>
       <w:r>
@@ -1024,12 +1346,6 @@
           <w:lang w:val="en-US"/>
         </w:rPr>
         <w:t>Linked the markers to navigate to the house details page where we see the whole details of the chosen house.</w:t>
-      </w:r>
-      <w:r>
-        <w:rPr>
-          <w:sz w:val="24"/>
-          <w:szCs w:val="24"/>
-        </w:rPr>
       </w:r>
     </w:p>
     <w:sectPr>
@@ -1078,7 +1394,7 @@
       <w:lvlText w:val="•"/>
       <w:lvlJc w:val="left"/>
       <w:pPr>
-        <w:ind w:left="360" w:hanging="360"/>
+        <w:ind w:left="330" w:hanging="330"/>
       </w:pPr>
       <w:rPr>
         <w:rFonts w:hAnsi="Arial Unicode MS"/>
@@ -1104,7 +1420,7 @@
       <w:lvlText w:val="•"/>
       <w:lvlJc w:val="left"/>
       <w:pPr>
-        <w:ind w:left="1080" w:hanging="360"/>
+        <w:ind w:left="1050" w:hanging="330"/>
       </w:pPr>
       <w:rPr>
         <w:rFonts w:hAnsi="Arial Unicode MS"/>
@@ -1130,7 +1446,7 @@
       <w:lvlText w:val="•"/>
       <w:lvlJc w:val="left"/>
       <w:pPr>
-        <w:ind w:left="1800" w:hanging="360"/>
+        <w:ind w:left="1770" w:hanging="330"/>
       </w:pPr>
       <w:rPr>
         <w:rFonts w:hAnsi="Arial Unicode MS"/>
@@ -1156,7 +1472,7 @@
       <w:lvlText w:val="•"/>
       <w:lvlJc w:val="left"/>
       <w:pPr>
-        <w:ind w:left="2520" w:hanging="360"/>
+        <w:ind w:left="2490" w:hanging="330"/>
       </w:pPr>
       <w:rPr>
         <w:rFonts w:hAnsi="Arial Unicode MS"/>
@@ -1182,7 +1498,7 @@
       <w:lvlText w:val="•"/>
       <w:lvlJc w:val="left"/>
       <w:pPr>
-        <w:ind w:left="3240" w:hanging="360"/>
+        <w:ind w:left="3210" w:hanging="330"/>
       </w:pPr>
       <w:rPr>
         <w:rFonts w:hAnsi="Arial Unicode MS"/>
@@ -1208,7 +1524,7 @@
       <w:lvlText w:val="•"/>
       <w:lvlJc w:val="left"/>
       <w:pPr>
-        <w:ind w:left="3960" w:hanging="360"/>
+        <w:ind w:left="3930" w:hanging="330"/>
       </w:pPr>
       <w:rPr>
         <w:rFonts w:hAnsi="Arial Unicode MS"/>
@@ -1234,7 +1550,7 @@
       <w:lvlText w:val="•"/>
       <w:lvlJc w:val="left"/>
       <w:pPr>
-        <w:ind w:left="4680" w:hanging="360"/>
+        <w:ind w:left="4650" w:hanging="330"/>
       </w:pPr>
       <w:rPr>
         <w:rFonts w:hAnsi="Arial Unicode MS"/>
@@ -1260,7 +1576,7 @@
       <w:lvlText w:val="•"/>
       <w:lvlJc w:val="left"/>
       <w:pPr>
-        <w:ind w:left="5400" w:hanging="360"/>
+        <w:ind w:left="5370" w:hanging="330"/>
       </w:pPr>
       <w:rPr>
         <w:rFonts w:hAnsi="Arial Unicode MS"/>
@@ -1286,7 +1602,7 @@
       <w:lvlText w:val="•"/>
       <w:lvlJc w:val="left"/>
       <w:pPr>
-        <w:ind w:left="6120" w:hanging="360"/>
+        <w:ind w:left="6090" w:hanging="330"/>
       </w:pPr>
       <w:rPr>
         <w:rFonts w:hAnsi="Arial Unicode MS"/>
@@ -1306,8 +1622,292 @@
       </w:rPr>
     </w:lvl>
   </w:abstractNum>
+  <w:abstractNum w:abstractNumId="1">
+    <w:multiLevelType w:val="hybridMultilevel"/>
+    <w:numStyleLink w:val="Imported Style 1"/>
+  </w:abstractNum>
+  <w:abstractNum w:abstractNumId="2">
+    <w:multiLevelType w:val="hybridMultilevel"/>
+    <w:styleLink w:val="Imported Style 1"/>
+    <w:lvl w:ilvl="0">
+      <w:start w:val="1"/>
+      <w:numFmt w:val="bullet"/>
+      <w:suff w:val="tab"/>
+      <w:lvlText w:val="•"/>
+      <w:lvlJc w:val="left"/>
+      <w:pPr>
+        <w:ind w:left="360" w:hanging="360"/>
+      </w:pPr>
+      <w:rPr>
+        <w:rFonts w:ascii="Calibri" w:cs="Calibri" w:hAnsi="Calibri" w:eastAsia="Calibri"/>
+        <w:b w:val="0"/>
+        <w:bCs w:val="0"/>
+        <w:i w:val="0"/>
+        <w:iCs w:val="0"/>
+        <w:caps w:val="0"/>
+        <w:smallCaps w:val="0"/>
+        <w:strike w:val="0"/>
+        <w:dstrike w:val="0"/>
+        <w:outline w:val="0"/>
+        <w:emboss w:val="0"/>
+        <w:imprint w:val="0"/>
+        <w:spacing w:val="0"/>
+        <w:w w:val="100"/>
+        <w:kern w:val="0"/>
+        <w:position w:val="0"/>
+        <w:highlight w:val="none"/>
+        <w:vertAlign w:val="baseline"/>
+      </w:rPr>
+    </w:lvl>
+    <w:lvl w:ilvl="1">
+      <w:start w:val="1"/>
+      <w:numFmt w:val="bullet"/>
+      <w:suff w:val="tab"/>
+      <w:lvlText w:val="•"/>
+      <w:lvlJc w:val="left"/>
+      <w:pPr>
+        <w:ind w:left="1080" w:hanging="360"/>
+      </w:pPr>
+      <w:rPr>
+        <w:rFonts w:ascii="Calibri" w:cs="Calibri" w:hAnsi="Calibri" w:eastAsia="Calibri"/>
+        <w:b w:val="0"/>
+        <w:bCs w:val="0"/>
+        <w:i w:val="0"/>
+        <w:iCs w:val="0"/>
+        <w:caps w:val="0"/>
+        <w:smallCaps w:val="0"/>
+        <w:strike w:val="0"/>
+        <w:dstrike w:val="0"/>
+        <w:outline w:val="0"/>
+        <w:emboss w:val="0"/>
+        <w:imprint w:val="0"/>
+        <w:spacing w:val="0"/>
+        <w:w w:val="100"/>
+        <w:kern w:val="0"/>
+        <w:position w:val="0"/>
+        <w:highlight w:val="none"/>
+        <w:vertAlign w:val="baseline"/>
+      </w:rPr>
+    </w:lvl>
+    <w:lvl w:ilvl="2">
+      <w:start w:val="1"/>
+      <w:numFmt w:val="bullet"/>
+      <w:suff w:val="tab"/>
+      <w:lvlText w:val="•"/>
+      <w:lvlJc w:val="left"/>
+      <w:pPr>
+        <w:ind w:left="1800" w:hanging="360"/>
+      </w:pPr>
+      <w:rPr>
+        <w:rFonts w:ascii="Calibri" w:cs="Calibri" w:hAnsi="Calibri" w:eastAsia="Calibri"/>
+        <w:b w:val="0"/>
+        <w:bCs w:val="0"/>
+        <w:i w:val="0"/>
+        <w:iCs w:val="0"/>
+        <w:caps w:val="0"/>
+        <w:smallCaps w:val="0"/>
+        <w:strike w:val="0"/>
+        <w:dstrike w:val="0"/>
+        <w:outline w:val="0"/>
+        <w:emboss w:val="0"/>
+        <w:imprint w:val="0"/>
+        <w:spacing w:val="0"/>
+        <w:w w:val="100"/>
+        <w:kern w:val="0"/>
+        <w:position w:val="0"/>
+        <w:highlight w:val="none"/>
+        <w:vertAlign w:val="baseline"/>
+      </w:rPr>
+    </w:lvl>
+    <w:lvl w:ilvl="3">
+      <w:start w:val="1"/>
+      <w:numFmt w:val="bullet"/>
+      <w:suff w:val="tab"/>
+      <w:lvlText w:val="•"/>
+      <w:lvlJc w:val="left"/>
+      <w:pPr>
+        <w:ind w:left="2520" w:hanging="360"/>
+      </w:pPr>
+      <w:rPr>
+        <w:rFonts w:ascii="Calibri" w:cs="Calibri" w:hAnsi="Calibri" w:eastAsia="Calibri"/>
+        <w:b w:val="0"/>
+        <w:bCs w:val="0"/>
+        <w:i w:val="0"/>
+        <w:iCs w:val="0"/>
+        <w:caps w:val="0"/>
+        <w:smallCaps w:val="0"/>
+        <w:strike w:val="0"/>
+        <w:dstrike w:val="0"/>
+        <w:outline w:val="0"/>
+        <w:emboss w:val="0"/>
+        <w:imprint w:val="0"/>
+        <w:spacing w:val="0"/>
+        <w:w w:val="100"/>
+        <w:kern w:val="0"/>
+        <w:position w:val="0"/>
+        <w:highlight w:val="none"/>
+        <w:vertAlign w:val="baseline"/>
+      </w:rPr>
+    </w:lvl>
+    <w:lvl w:ilvl="4">
+      <w:start w:val="1"/>
+      <w:numFmt w:val="bullet"/>
+      <w:suff w:val="tab"/>
+      <w:lvlText w:val="•"/>
+      <w:lvlJc w:val="left"/>
+      <w:pPr>
+        <w:ind w:left="3240" w:hanging="360"/>
+      </w:pPr>
+      <w:rPr>
+        <w:rFonts w:ascii="Calibri" w:cs="Calibri" w:hAnsi="Calibri" w:eastAsia="Calibri"/>
+        <w:b w:val="0"/>
+        <w:bCs w:val="0"/>
+        <w:i w:val="0"/>
+        <w:iCs w:val="0"/>
+        <w:caps w:val="0"/>
+        <w:smallCaps w:val="0"/>
+        <w:strike w:val="0"/>
+        <w:dstrike w:val="0"/>
+        <w:outline w:val="0"/>
+        <w:emboss w:val="0"/>
+        <w:imprint w:val="0"/>
+        <w:spacing w:val="0"/>
+        <w:w w:val="100"/>
+        <w:kern w:val="0"/>
+        <w:position w:val="0"/>
+        <w:highlight w:val="none"/>
+        <w:vertAlign w:val="baseline"/>
+      </w:rPr>
+    </w:lvl>
+    <w:lvl w:ilvl="5">
+      <w:start w:val="1"/>
+      <w:numFmt w:val="bullet"/>
+      <w:suff w:val="tab"/>
+      <w:lvlText w:val="•"/>
+      <w:lvlJc w:val="left"/>
+      <w:pPr>
+        <w:ind w:left="3960" w:hanging="360"/>
+      </w:pPr>
+      <w:rPr>
+        <w:rFonts w:ascii="Calibri" w:cs="Calibri" w:hAnsi="Calibri" w:eastAsia="Calibri"/>
+        <w:b w:val="0"/>
+        <w:bCs w:val="0"/>
+        <w:i w:val="0"/>
+        <w:iCs w:val="0"/>
+        <w:caps w:val="0"/>
+        <w:smallCaps w:val="0"/>
+        <w:strike w:val="0"/>
+        <w:dstrike w:val="0"/>
+        <w:outline w:val="0"/>
+        <w:emboss w:val="0"/>
+        <w:imprint w:val="0"/>
+        <w:spacing w:val="0"/>
+        <w:w w:val="100"/>
+        <w:kern w:val="0"/>
+        <w:position w:val="0"/>
+        <w:highlight w:val="none"/>
+        <w:vertAlign w:val="baseline"/>
+      </w:rPr>
+    </w:lvl>
+    <w:lvl w:ilvl="6">
+      <w:start w:val="1"/>
+      <w:numFmt w:val="bullet"/>
+      <w:suff w:val="tab"/>
+      <w:lvlText w:val="•"/>
+      <w:lvlJc w:val="left"/>
+      <w:pPr>
+        <w:ind w:left="4680" w:hanging="360"/>
+      </w:pPr>
+      <w:rPr>
+        <w:rFonts w:ascii="Calibri" w:cs="Calibri" w:hAnsi="Calibri" w:eastAsia="Calibri"/>
+        <w:b w:val="0"/>
+        <w:bCs w:val="0"/>
+        <w:i w:val="0"/>
+        <w:iCs w:val="0"/>
+        <w:caps w:val="0"/>
+        <w:smallCaps w:val="0"/>
+        <w:strike w:val="0"/>
+        <w:dstrike w:val="0"/>
+        <w:outline w:val="0"/>
+        <w:emboss w:val="0"/>
+        <w:imprint w:val="0"/>
+        <w:spacing w:val="0"/>
+        <w:w w:val="100"/>
+        <w:kern w:val="0"/>
+        <w:position w:val="0"/>
+        <w:highlight w:val="none"/>
+        <w:vertAlign w:val="baseline"/>
+      </w:rPr>
+    </w:lvl>
+    <w:lvl w:ilvl="7">
+      <w:start w:val="1"/>
+      <w:numFmt w:val="bullet"/>
+      <w:suff w:val="tab"/>
+      <w:lvlText w:val="•"/>
+      <w:lvlJc w:val="left"/>
+      <w:pPr>
+        <w:ind w:left="5400" w:hanging="360"/>
+      </w:pPr>
+      <w:rPr>
+        <w:rFonts w:ascii="Calibri" w:cs="Calibri" w:hAnsi="Calibri" w:eastAsia="Calibri"/>
+        <w:b w:val="0"/>
+        <w:bCs w:val="0"/>
+        <w:i w:val="0"/>
+        <w:iCs w:val="0"/>
+        <w:caps w:val="0"/>
+        <w:smallCaps w:val="0"/>
+        <w:strike w:val="0"/>
+        <w:dstrike w:val="0"/>
+        <w:outline w:val="0"/>
+        <w:emboss w:val="0"/>
+        <w:imprint w:val="0"/>
+        <w:spacing w:val="0"/>
+        <w:w w:val="100"/>
+        <w:kern w:val="0"/>
+        <w:position w:val="0"/>
+        <w:highlight w:val="none"/>
+        <w:vertAlign w:val="baseline"/>
+      </w:rPr>
+    </w:lvl>
+    <w:lvl w:ilvl="8">
+      <w:start w:val="1"/>
+      <w:numFmt w:val="bullet"/>
+      <w:suff w:val="tab"/>
+      <w:lvlText w:val="•"/>
+      <w:lvlJc w:val="left"/>
+      <w:pPr>
+        <w:ind w:left="6120" w:hanging="360"/>
+      </w:pPr>
+      <w:rPr>
+        <w:rFonts w:ascii="Calibri" w:cs="Calibri" w:hAnsi="Calibri" w:eastAsia="Calibri"/>
+        <w:b w:val="0"/>
+        <w:bCs w:val="0"/>
+        <w:i w:val="0"/>
+        <w:iCs w:val="0"/>
+        <w:caps w:val="0"/>
+        <w:smallCaps w:val="0"/>
+        <w:strike w:val="0"/>
+        <w:dstrike w:val="0"/>
+        <w:outline w:val="0"/>
+        <w:emboss w:val="0"/>
+        <w:imprint w:val="0"/>
+        <w:spacing w:val="0"/>
+        <w:w w:val="100"/>
+        <w:kern w:val="0"/>
+        <w:position w:val="0"/>
+        <w:highlight w:val="none"/>
+        <w:vertAlign w:val="baseline"/>
+      </w:rPr>
+    </w:lvl>
+  </w:abstractNum>
   <w:num w:numId="1">
     <w:abstractNumId w:val="0"/>
+  </w:num>
+  <w:num w:numId="2">
+    <w:abstractNumId w:val="2"/>
+  </w:num>
+  <w:num w:numId="3">
+    <w:abstractNumId w:val="1"/>
   </w:num>
 </w:numbering>
 </file>
@@ -1470,7 +2070,7 @@
   </w:style>
   <w:style w:type="paragraph" w:styleId="Title">
     <w:name w:val="Title"/>
-    <w:next w:val="Body"/>
+    <w:next w:val="Body A"/>
     <w:pPr>
       <w:keepNext w:val="0"/>
       <w:keepLines w:val="0"/>
@@ -1505,8 +2105,9 @@
       <w:shd w:val="nil" w:color="auto" w:fill="auto"/>
       <w:vertAlign w:val="baseline"/>
       <w:lang w:val="en-US"/>
-      <w14:textOutline>
+      <w14:textOutline w14:w="12700" w14:cap="flat">
         <w14:noFill/>
+        <w14:miter w14:lim="400000"/>
       </w14:textOutline>
       <w14:textFill>
         <w14:solidFill>
@@ -1515,9 +2116,9 @@
       </w14:textFill>
     </w:rPr>
   </w:style>
-  <w:style w:type="paragraph" w:styleId="Body">
-    <w:name w:val="Body"/>
-    <w:next w:val="Body"/>
+  <w:style w:type="paragraph" w:styleId="Body A">
+    <w:name w:val="Body A"/>
+    <w:next w:val="Body A"/>
     <w:pPr>
       <w:keepNext w:val="0"/>
       <w:keepLines w:val="0"/>
@@ -1552,8 +2153,9 @@
       <w:shd w:val="nil" w:color="auto" w:fill="auto"/>
       <w:vertAlign w:val="baseline"/>
       <w:lang w:val="en-US"/>
-      <w14:textOutline>
+      <w14:textOutline w14:w="12700" w14:cap="flat">
         <w14:noFill/>
+        <w14:miter w14:lim="400000"/>
       </w14:textOutline>
       <w14:textFill>
         <w14:solidFill>
@@ -1564,7 +2166,7 @@
   </w:style>
   <w:style w:type="paragraph" w:styleId="Heading 2">
     <w:name w:val="Heading 2"/>
-    <w:next w:val="Body"/>
+    <w:next w:val="Body A"/>
     <w:pPr>
       <w:keepNext w:val="1"/>
       <w:keepLines w:val="1"/>
@@ -1598,29 +2200,14 @@
       <w:u w:val="none" w:color="2f5496"/>
       <w:shd w:val="nil" w:color="auto" w:fill="auto"/>
       <w:vertAlign w:val="baseline"/>
-      <w14:textOutline>
+      <w:lang w:val="en-US"/>
+      <w14:textOutline w14:w="12700" w14:cap="flat">
         <w14:noFill/>
+        <w14:miter w14:lim="400000"/>
       </w14:textOutline>
       <w14:textFill>
         <w14:solidFill>
           <w14:srgbClr w14:val="2F5496"/>
-        </w14:solidFill>
-      </w14:textFill>
-    </w:rPr>
-  </w:style>
-  <w:style w:type="character" w:styleId="Heading 3 Char">
-    <w:name w:val="Heading 3 Char"/>
-    <w:rPr>
-      <w:rFonts w:ascii="Calibri Light" w:hAnsi="Calibri Light"/>
-      <w:outline w:val="0"/>
-      <w:color w:val="1f3763"/>
-      <w:sz w:val="24"/>
-      <w:szCs w:val="24"/>
-      <w:u w:color="1f3763"/>
-      <w:lang w:val="en-US"/>
-      <w14:textFill>
-        <w14:solidFill>
-          <w14:srgbClr w14:val="1F3763"/>
         </w14:solidFill>
       </w14:textFill>
     </w:rPr>
@@ -1641,6 +2228,61 @@
         </w14:solidFill>
       </w14:textFill>
     </w:rPr>
+  </w:style>
+  <w:style w:type="paragraph" w:styleId="Body">
+    <w:name w:val="Body"/>
+    <w:next w:val="Body"/>
+    <w:pPr>
+      <w:keepNext w:val="0"/>
+      <w:keepLines w:val="0"/>
+      <w:pageBreakBefore w:val="0"/>
+      <w:widowControl w:val="1"/>
+      <w:shd w:val="clear" w:color="auto" w:fill="auto"/>
+      <w:suppressAutoHyphens w:val="0"/>
+      <w:bidi w:val="0"/>
+      <w:spacing w:before="0" w:after="0" w:line="240" w:lineRule="auto"/>
+      <w:ind w:left="0" w:right="0" w:firstLine="0"/>
+      <w:jc w:val="left"/>
+      <w:outlineLvl w:val="9"/>
+    </w:pPr>
+    <w:rPr>
+      <w:rFonts w:ascii="Times New Roman" w:cs="Arial Unicode MS" w:hAnsi="Times New Roman" w:eastAsia="Arial Unicode MS" w:hint="default"/>
+      <w:b w:val="0"/>
+      <w:bCs w:val="0"/>
+      <w:i w:val="0"/>
+      <w:iCs w:val="0"/>
+      <w:caps w:val="0"/>
+      <w:smallCaps w:val="0"/>
+      <w:strike w:val="0"/>
+      <w:dstrike w:val="0"/>
+      <w:outline w:val="0"/>
+      <w:color w:val="000000"/>
+      <w:spacing w:val="0"/>
+      <w:kern w:val="0"/>
+      <w:position w:val="0"/>
+      <w:sz w:val="24"/>
+      <w:szCs w:val="24"/>
+      <w:u w:val="none" w:color="000000"/>
+      <w:shd w:val="nil" w:color="auto" w:fill="auto"/>
+      <w:vertAlign w:val="baseline"/>
+      <w:lang w:val="en-US"/>
+      <w14:textOutline>
+        <w14:noFill/>
+      </w14:textOutline>
+      <w14:textFill>
+        <w14:solidFill>
+          <w14:srgbClr w14:val="000000"/>
+        </w14:solidFill>
+      </w14:textFill>
+    </w:rPr>
+  </w:style>
+  <w:style w:type="numbering" w:styleId="Imported Style 1">
+    <w:name w:val="Imported Style 1"/>
+    <w:pPr>
+      <w:numPr>
+        <w:numId w:val="2"/>
+      </w:numPr>
+    </w:pPr>
   </w:style>
 </w:styles>
 </file>
@@ -1838,17 +2480,17 @@
         <a:solidFill>
           <a:srgbClr val="FFFFFF"/>
         </a:solidFill>
-        <a:ln w="12700" cap="flat">
+        <a:ln w="25400" cap="flat">
           <a:solidFill>
             <a:schemeClr val="accent1"/>
           </a:solidFill>
           <a:prstDash val="solid"/>
-          <a:miter lim="800000"/>
+          <a:round/>
         </a:ln>
         <a:effectLst/>
         <a:sp3d/>
       </a:spPr>
-      <a:bodyPr rot="0" spcFirstLastPara="1" vertOverflow="overflow" horzOverflow="overflow" vert="horz" wrap="square" lIns="45719" tIns="45719" rIns="45719" bIns="45719" numCol="1" spcCol="38100" rtlCol="0" anchor="ctr" upright="0">
+      <a:bodyPr rot="0" spcFirstLastPara="1" vertOverflow="overflow" horzOverflow="overflow" vert="horz" wrap="square" lIns="45718" tIns="45718" rIns="45718" bIns="45718" numCol="1" spcCol="38100" rtlCol="0" anchor="ctr" upright="0">
         <a:spAutoFit/>
       </a:bodyPr>
       <a:lstStyle>
@@ -1876,10 +2518,10 @@
             </a:solidFill>
             <a:effectLst/>
             <a:uFillTx/>
-            <a:latin typeface="Calibri"/>
-            <a:ea typeface="Calibri"/>
-            <a:cs typeface="Calibri"/>
-            <a:sym typeface="Calibri"/>
+            <a:latin typeface="+mn-lt"/>
+            <a:ea typeface="+mn-ea"/>
+            <a:cs typeface="+mn-cs"/>
+            <a:sym typeface="Helvetica Neue"/>
           </a:defRPr>
         </a:defPPr>
         <a:lvl1pPr marL="0" marR="0" indent="0" algn="l" defTabSz="914400" rtl="0" fontAlgn="auto" latinLnBrk="1" hangingPunct="0">
@@ -2127,12 +2769,12 @@
     <a:lnDef>
       <a:spPr>
         <a:noFill/>
-        <a:ln w="12700" cap="flat">
+        <a:ln w="25400" cap="flat">
           <a:solidFill>
             <a:schemeClr val="accent1"/>
           </a:solidFill>
           <a:prstDash val="solid"/>
-          <a:miter lim="800000"/>
+          <a:round/>
         </a:ln>
         <a:effectLst/>
         <a:sp3d/>
@@ -2419,7 +3061,7 @@
         <a:effectLst/>
         <a:sp3d/>
       </a:spPr>
-      <a:bodyPr rot="0" spcFirstLastPara="1" vertOverflow="overflow" horzOverflow="overflow" vert="horz" wrap="square" lIns="45719" tIns="45719" rIns="45719" bIns="45719" numCol="1" spcCol="38100" rtlCol="0" anchor="t" upright="0">
+      <a:bodyPr rot="0" spcFirstLastPara="1" vertOverflow="overflow" horzOverflow="overflow" vert="horz" wrap="square" lIns="45718" tIns="45718" rIns="45718" bIns="45718" numCol="1" spcCol="38100" rtlCol="0" anchor="t" upright="0">
         <a:spAutoFit/>
       </a:bodyPr>
       <a:lstStyle>
@@ -2447,10 +3089,10 @@
             </a:solidFill>
             <a:effectLst/>
             <a:uFillTx/>
-            <a:latin typeface="Calibri"/>
-            <a:ea typeface="Calibri"/>
-            <a:cs typeface="Calibri"/>
-            <a:sym typeface="Calibri"/>
+            <a:latin typeface="+mn-lt"/>
+            <a:ea typeface="+mn-ea"/>
+            <a:cs typeface="+mn-cs"/>
+            <a:sym typeface="Helvetica Neue"/>
           </a:defRPr>
         </a:defPPr>
         <a:lvl1pPr marL="0" marR="0" indent="0" algn="l" defTabSz="914400" rtl="0" fontAlgn="auto" latinLnBrk="1" hangingPunct="0">

</xml_diff>